<commit_message>
User Stories sistemate 2
</commit_message>
<xml_diff>
--- a/User Stories.docx
+++ b/User Stories.docx
@@ -566,21 +566,74 @@
         <w:pStyle w:val="Paragrafoelenco"/>
       </w:pPr>
       <w:r>
+        <w:t>Come utente registrato</w:t>
+      </w:r>
+    </w:p>
+    <w:p>
+      <w:pPr>
+        <w:pStyle w:val="Paragrafoelenco"/>
+      </w:pPr>
+      <w:r>
+        <w:t>In modo che possa visualizzare la lista dei passeggeri uniti al viaggio</w:t>
+      </w:r>
+    </w:p>
+    <w:p>
+      <w:pPr>
+        <w:pStyle w:val="Paragrafoelenco"/>
+        <w:rPr>
+          <w:u w:val="single"/>
+        </w:rPr>
+      </w:pPr>
+      <w:r>
+        <w:t>Voglio visualizzare la lista dei passeggeri uniti al viaggio</w:t>
+      </w:r>
+    </w:p>
+    <w:p>
+      <w:pPr>
+        <w:pStyle w:val="Paragrafoelenco"/>
+      </w:pPr>
+    </w:p>
+    <w:p>
+      <w:pPr>
+        <w:pStyle w:val="Paragrafoelenco"/>
+        <w:numPr>
+          <w:ilvl w:val="0"/>
+          <w:numId w:val="3"/>
+        </w:numPr>
+        <w:rPr>
+          <w:b/>
+          <w:bCs/>
+          <w:sz w:val="28"/>
+          <w:szCs w:val="28"/>
+        </w:rPr>
+      </w:pPr>
+      <w:r>
+        <w:rPr>
+          <w:b/>
+          <w:bCs/>
+          <w:sz w:val="28"/>
+          <w:szCs w:val="28"/>
+        </w:rPr>
+        <w:t>Sospensione account</w:t>
+      </w:r>
+    </w:p>
+    <w:p>
+      <w:pPr>
+        <w:pStyle w:val="Paragrafoelenco"/>
+      </w:pPr>
+      <w:r>
         <w:t xml:space="preserve">Come </w:t>
       </w:r>
       <w:r>
-        <w:t>utente registrato</w:t>
-      </w:r>
-    </w:p>
-    <w:p>
-      <w:pPr>
-        <w:pStyle w:val="Paragrafoelenco"/>
-      </w:pPr>
-      <w:r>
-        <w:t xml:space="preserve">In modo che possa </w:t>
-      </w:r>
-      <w:r>
-        <w:t>visualizzare la lista dei passeggeri uniti al viaggio</w:t>
+        <w:t>admin</w:t>
+      </w:r>
+    </w:p>
+    <w:p>
+      <w:pPr>
+        <w:pStyle w:val="Paragrafoelenco"/>
+      </w:pPr>
+      <w:r>
+        <w:t>In modo che possa sospendere l’account con basso rating</w:t>
       </w:r>
     </w:p>
     <w:p>
@@ -591,65 +644,6 @@
         </w:rPr>
       </w:pPr>
       <w:r>
-        <w:t>Voglio visualizzare la lista dei passeggeri uniti al viaggio</w:t>
-      </w:r>
-    </w:p>
-    <w:p>
-      <w:pPr>
-        <w:pStyle w:val="Paragrafoelenco"/>
-      </w:pPr>
-    </w:p>
-    <w:p>
-      <w:pPr>
-        <w:pStyle w:val="Paragrafoelenco"/>
-        <w:numPr>
-          <w:ilvl w:val="0"/>
-          <w:numId w:val="3"/>
-        </w:numPr>
-        <w:rPr>
-          <w:b/>
-          <w:bCs/>
-          <w:sz w:val="28"/>
-          <w:szCs w:val="28"/>
-        </w:rPr>
-      </w:pPr>
-      <w:r>
-        <w:rPr>
-          <w:b/>
-          <w:bCs/>
-          <w:sz w:val="28"/>
-          <w:szCs w:val="28"/>
-        </w:rPr>
-        <w:t>Sospensione account</w:t>
-      </w:r>
-    </w:p>
-    <w:p>
-      <w:pPr>
-        <w:pStyle w:val="Paragrafoelenco"/>
-      </w:pPr>
-      <w:r>
-        <w:t xml:space="preserve">Come </w:t>
-      </w:r>
-      <w:r>
-        <w:t>admin</w:t>
-      </w:r>
-    </w:p>
-    <w:p>
-      <w:pPr>
-        <w:pStyle w:val="Paragrafoelenco"/>
-      </w:pPr>
-      <w:r>
-        <w:t>In modo che possa sospendere l’account con basso rating</w:t>
-      </w:r>
-    </w:p>
-    <w:p>
-      <w:pPr>
-        <w:pStyle w:val="Paragrafoelenco"/>
-        <w:rPr>
-          <w:u w:val="single"/>
-        </w:rPr>
-      </w:pPr>
-      <w:r>
         <w:t>Voglio sospendere un account con basso rating</w:t>
       </w:r>
     </w:p>
@@ -752,30 +746,15 @@
         <w:pStyle w:val="Paragrafoelenco"/>
       </w:pPr>
       <w:r>
-        <w:t xml:space="preserve">In modo che possa </w:t>
-      </w:r>
-      <w:r>
-        <w:t>rimuovere</w:t>
-      </w:r>
-      <w:r>
-        <w:t xml:space="preserve"> un </w:t>
-      </w:r>
-      <w:r>
-        <w:t>account segnalato</w:t>
-      </w:r>
-    </w:p>
-    <w:p>
-      <w:pPr>
-        <w:pStyle w:val="Paragrafoelenco"/>
-      </w:pPr>
-      <w:r>
-        <w:t>Voglio r</w:t>
-      </w:r>
-      <w:r>
-        <w:t>imuovere</w:t>
-      </w:r>
-      <w:r>
-        <w:t xml:space="preserve"> un account</w:t>
+        <w:t>In modo che possa rimuovere un account segnalato</w:t>
+      </w:r>
+    </w:p>
+    <w:p>
+      <w:pPr>
+        <w:pStyle w:val="Paragrafoelenco"/>
+      </w:pPr>
+      <w:r>
+        <w:t>Voglio rimuovere un account</w:t>
       </w:r>
     </w:p>
     <w:p>
@@ -812,10 +791,7 @@
         <w:pStyle w:val="Paragrafoelenco"/>
       </w:pPr>
       <w:r>
-        <w:t xml:space="preserve">Come </w:t>
-      </w:r>
-      <w:r>
-        <w:t>utente</w:t>
+        <w:t>Come utente</w:t>
       </w:r>
       <w:r>
         <w:t xml:space="preserve"> registrato</w:t>
@@ -826,10 +802,7 @@
         <w:pStyle w:val="Paragrafoelenco"/>
       </w:pPr>
       <w:r>
-        <w:t xml:space="preserve">In modo che possa </w:t>
-      </w:r>
-      <w:r>
-        <w:t>segnalare un altro utente</w:t>
+        <w:t>In modo che possa segnalare un altro utente</w:t>
       </w:r>
     </w:p>
     <w:p>
@@ -866,47 +839,23 @@
           <w:sz w:val="28"/>
           <w:szCs w:val="28"/>
         </w:rPr>
-        <w:t>Lista u</w:t>
-      </w:r>
-      <w:r>
-        <w:rPr>
-          <w:b/>
-          <w:bCs/>
-          <w:sz w:val="28"/>
-          <w:szCs w:val="28"/>
-        </w:rPr>
-        <w:t>tent</w:t>
-      </w:r>
-      <w:r>
-        <w:rPr>
-          <w:b/>
-          <w:bCs/>
-          <w:sz w:val="28"/>
-          <w:szCs w:val="28"/>
-        </w:rPr>
-        <w:t>i segnalati</w:t>
-      </w:r>
-    </w:p>
-    <w:p>
-      <w:pPr>
-        <w:pStyle w:val="Paragrafoelenco"/>
-      </w:pPr>
-      <w:r>
-        <w:t xml:space="preserve">Come </w:t>
-      </w:r>
-      <w:r>
-        <w:t>admin</w:t>
-      </w:r>
-    </w:p>
-    <w:p>
-      <w:pPr>
-        <w:pStyle w:val="Paragrafoelenco"/>
-      </w:pPr>
-      <w:r>
-        <w:t xml:space="preserve">In modo che possa </w:t>
-      </w:r>
-      <w:r>
-        <w:t>visualizzare la lista degli utenti segnalati</w:t>
+        <w:t>Lista utenti segnalati</w:t>
+      </w:r>
+    </w:p>
+    <w:p>
+      <w:pPr>
+        <w:pStyle w:val="Paragrafoelenco"/>
+      </w:pPr>
+      <w:r>
+        <w:t>Come admin</w:t>
+      </w:r>
+    </w:p>
+    <w:p>
+      <w:pPr>
+        <w:pStyle w:val="Paragrafoelenco"/>
+      </w:pPr>
+      <w:r>
+        <w:t>In modo che possa visualizzare la lista degli utenti segnalati</w:t>
       </w:r>
     </w:p>
     <w:p>
@@ -943,16 +892,7 @@
           <w:sz w:val="28"/>
           <w:szCs w:val="28"/>
         </w:rPr>
-        <w:t xml:space="preserve">Lista utenti </w:t>
-      </w:r>
-      <w:r>
-        <w:rPr>
-          <w:b/>
-          <w:bCs/>
-          <w:sz w:val="28"/>
-          <w:szCs w:val="28"/>
-        </w:rPr>
-        <w:t>con basso rating</w:t>
+        <w:t>Lista utenti con basso rating</w:t>
       </w:r>
     </w:p>
     <w:p>
@@ -968,10 +908,7 @@
         <w:pStyle w:val="Paragrafoelenco"/>
       </w:pPr>
       <w:r>
-        <w:t xml:space="preserve">In modo che possa visualizzare la lista degli utenti </w:t>
-      </w:r>
-      <w:r>
-        <w:t>con basso rating</w:t>
+        <w:t>In modo che possa visualizzare la lista degli utenti con basso rating</w:t>
       </w:r>
     </w:p>
     <w:p>
@@ -1024,24 +961,15 @@
         <w:pStyle w:val="Paragrafoelenco"/>
       </w:pPr>
       <w:r>
-        <w:t xml:space="preserve">In modo che possa </w:t>
-      </w:r>
-      <w:r>
-        <w:t>un viaggio proposto da un altro utente</w:t>
-      </w:r>
-    </w:p>
-    <w:p>
-      <w:pPr>
-        <w:pStyle w:val="Paragrafoelenco"/>
-      </w:pPr>
-      <w:r>
-        <w:t xml:space="preserve">Voglio </w:t>
-      </w:r>
-      <w:r>
-        <w:t xml:space="preserve">rimuovere </w:t>
-      </w:r>
-      <w:r>
-        <w:t>un viaggio proposto da un altro utente</w:t>
+        <w:t>In modo che possa un viaggio proposto da un altro utente</w:t>
+      </w:r>
+    </w:p>
+    <w:p>
+      <w:pPr>
+        <w:pStyle w:val="Paragrafoelenco"/>
+      </w:pPr>
+      <w:r>
+        <w:t>Voglio rimuovere un viaggio proposto da un altro utente</w:t>
       </w:r>
     </w:p>
     <w:p>
@@ -1104,27 +1032,15 @@
         <w:pStyle w:val="Paragrafoelenco"/>
       </w:pPr>
       <w:r>
-        <w:t xml:space="preserve">In modo che possa accedere al mio account con </w:t>
-      </w:r>
-      <w:r>
-        <w:t>F</w:t>
-      </w:r>
-      <w:r>
-        <w:t>acebook</w:t>
-      </w:r>
-    </w:p>
-    <w:p>
-      <w:pPr>
-        <w:pStyle w:val="Paragrafoelenco"/>
-      </w:pPr>
-      <w:r>
-        <w:t xml:space="preserve">Voglio accedere al mio account con </w:t>
-      </w:r>
-      <w:r>
-        <w:t>F</w:t>
-      </w:r>
-      <w:r>
-        <w:t>acebook</w:t>
+        <w:t>In modo che possa accedere al mio account con Facebook</w:t>
+      </w:r>
+    </w:p>
+    <w:p>
+      <w:pPr>
+        <w:pStyle w:val="Paragrafoelenco"/>
+      </w:pPr>
+      <w:r>
+        <w:t>Voglio accedere al mio account con Facebook</w:t>
       </w:r>
     </w:p>
     <w:p/>
@@ -1239,20 +1155,16 @@
         <w:pStyle w:val="Paragrafoelenco"/>
       </w:pPr>
       <w:r>
-        <w:t xml:space="preserve">Voglio </w:t>
-      </w:r>
-      <w:r>
-        <w:t>cancellare il mio account</w:t>
-      </w:r>
-    </w:p>
-    <w:p>
-      <w:pPr>
-        <w:pStyle w:val="Paragrafoelenco"/>
-        <w:rPr>
-          <w:b/>
-          <w:bCs/>
-          <w:sz w:val="28"/>
-          <w:szCs w:val="28"/>
+        <w:t>Voglio cancellare il mio account</w:t>
+      </w:r>
+    </w:p>
+    <w:p>
+      <w:pPr>
+        <w:pStyle w:val="Paragrafoelenco"/>
+        <w:rPr>
+          <w:b/>
+          <w:bCs/>
+          <w:u w:val="single"/>
         </w:rPr>
       </w:pPr>
     </w:p>
@@ -1301,10 +1213,7 @@
         <w:pStyle w:val="Paragrafoelenco"/>
       </w:pPr>
       <w:r>
-        <w:t xml:space="preserve">Voglio </w:t>
-      </w:r>
-      <w:r>
-        <w:t>recuperare la password dimenticata</w:t>
+        <w:t>Voglio recuperare la password dimenticata</w:t>
       </w:r>
     </w:p>
     <w:p>
@@ -1596,13 +1505,7 @@
         <w:pStyle w:val="Paragrafoelenco"/>
       </w:pPr>
       <w:r>
-        <w:t xml:space="preserve">Voglio rimuovermi </w:t>
-      </w:r>
-      <w:r>
-        <w:t>da</w:t>
-      </w:r>
-      <w:r>
-        <w:t>l viaggio</w:t>
+        <w:t>Voglio rimuovermi dal viaggio</w:t>
       </w:r>
     </w:p>
     <w:p>
@@ -1726,10 +1629,7 @@
         <w:pStyle w:val="Paragrafoelenco"/>
       </w:pPr>
       <w:r>
-        <w:t xml:space="preserve">Voglio </w:t>
-      </w:r>
-      <w:r>
-        <w:t>ricercare i viaggi in base alla data</w:t>
+        <w:t>Voglio ricercare i viaggi in base alla data</w:t>
       </w:r>
     </w:p>
     <w:p>
@@ -1786,10 +1686,7 @@
         <w:pStyle w:val="Paragrafoelenco"/>
       </w:pPr>
       <w:r>
-        <w:t xml:space="preserve">Voglio </w:t>
-      </w:r>
-      <w:r>
-        <w:t>ricercare i viaggi in base alla destinazione</w:t>
+        <w:t>Voglio ricercare i viaggi in base alla destinazione</w:t>
       </w:r>
     </w:p>
     <w:p>
@@ -1847,20 +1744,15 @@
         <w:pStyle w:val="Paragrafoelenco"/>
       </w:pPr>
       <w:r>
-        <w:t xml:space="preserve">Voglio </w:t>
-      </w:r>
-      <w:r>
-        <w:t>ricercare i viaggi in base alla partenza</w:t>
-      </w:r>
-    </w:p>
-    <w:p>
-      <w:pPr>
-        <w:pStyle w:val="Paragrafoelenco"/>
-        <w:rPr>
-          <w:b/>
-          <w:bCs/>
-          <w:sz w:val="28"/>
-          <w:szCs w:val="28"/>
+        <w:t>Voglio ricercare i viaggi in base alla partenza</w:t>
+      </w:r>
+    </w:p>
+    <w:p>
+      <w:pPr>
+        <w:pStyle w:val="Paragrafoelenco"/>
+        <w:rPr>
+          <w:b/>
+          <w:bCs/>
         </w:rPr>
       </w:pPr>
     </w:p>
@@ -1912,10 +1804,7 @@
         <w:pStyle w:val="Paragrafoelenco"/>
       </w:pPr>
       <w:r>
-        <w:t xml:space="preserve">Voglio </w:t>
-      </w:r>
-      <w:r>
-        <w:t>modificare la mia immagine profilo</w:t>
+        <w:t>Voglio modificare la mia immagine profilo</w:t>
       </w:r>
     </w:p>
     <w:p>
@@ -1972,16 +1861,7 @@
         <w:pStyle w:val="Paragrafoelenco"/>
       </w:pPr>
       <w:r>
-        <w:t xml:space="preserve">Voglio </w:t>
-      </w:r>
-      <w:r>
-        <w:t>visualizzare su una mappa la via di partenza d</w:t>
-      </w:r>
-      <w:r>
-        <w:t>el</w:t>
-      </w:r>
-      <w:r>
-        <w:t xml:space="preserve"> viaggio</w:t>
+        <w:t>Voglio visualizzare su una mappa la via di partenza del viaggio</w:t>
       </w:r>
     </w:p>
     <w:p>
@@ -2038,13 +1918,7 @@
         <w:pStyle w:val="Paragrafoelenco"/>
       </w:pPr>
       <w:r>
-        <w:t>Voglio visualizzare su una mappa la via di</w:t>
-      </w:r>
-      <w:r>
-        <w:t xml:space="preserve"> arrivo</w:t>
-      </w:r>
-      <w:r>
-        <w:t xml:space="preserve"> del viaggio</w:t>
+        <w:t>Voglio visualizzare su una mappa la via di arrivo del viaggio</w:t>
       </w:r>
     </w:p>
     <w:p>
@@ -2119,8 +1993,6 @@
         <w:rPr>
           <w:b/>
           <w:bCs/>
-          <w:sz w:val="28"/>
-          <w:szCs w:val="28"/>
         </w:rPr>
       </w:pPr>
     </w:p>
@@ -2178,20 +2050,15 @@
         <w:pStyle w:val="Paragrafoelenco"/>
       </w:pPr>
       <w:r>
-        <w:t xml:space="preserve">Voglio </w:t>
-      </w:r>
-      <w:r>
-        <w:t>vedere la lista degli sviluppatori</w:t>
-      </w:r>
-    </w:p>
-    <w:p>
-      <w:pPr>
-        <w:pStyle w:val="Paragrafoelenco"/>
-        <w:rPr>
-          <w:b/>
-          <w:bCs/>
-          <w:sz w:val="28"/>
-          <w:szCs w:val="28"/>
+        <w:t>Voglio vedere la lista degli sviluppatori</w:t>
+      </w:r>
+    </w:p>
+    <w:p>
+      <w:pPr>
+        <w:pStyle w:val="Paragrafoelenco"/>
+        <w:rPr>
+          <w:b/>
+          <w:bCs/>
         </w:rPr>
       </w:pPr>
     </w:p>
@@ -2257,19 +2124,16 @@
       <w:pPr>
         <w:pStyle w:val="Paragrafoelenco"/>
       </w:pPr>
-      <w:r>
-        <w:t xml:space="preserve">Voglio </w:t>
-      </w:r>
-      <w:r>
-        <w:t xml:space="preserve">accedere alle </w:t>
-      </w:r>
-      <w:r>
-        <w:t>FA</w:t>
-      </w:r>
       <w:bookmarkStart w:id="1" w:name="_GoBack"/>
       <w:bookmarkEnd w:id="1"/>
       <w:r>
-        <w:t>Q</w:t>
+        <w:t xml:space="preserve">Voglio </w:t>
+      </w:r>
+      <w:r>
+        <w:t xml:space="preserve">accedere alle </w:t>
+      </w:r>
+      <w:r>
+        <w:t>FAQ</w:t>
       </w:r>
     </w:p>
     <w:sectPr>

</xml_diff>